<commit_message>
Project3 - Configuración de variables de entorno
</commit_message>
<xml_diff>
--- a/M3/Project3/Extras/CRUD Typescript.docx
+++ b/M3/Project3/Extras/CRUD Typescript.docx
@@ -2803,11 +2803,6 @@
           <w:lang w:val="en-US"/>
         </w:rPr>
         <w:br/>
-      </w:r>
-      <w:r>
-        <w:rPr>
-          <w:lang w:val="en-US"/>
-        </w:rPr>
         <w:t>Server [localhost]:</w:t>
       </w:r>
       <w:r>
@@ -2835,10 +2830,7 @@
       </w:r>
       <w:proofErr w:type="spellEnd"/>
       <w:r>
-        <w:t>]:</w:t>
-      </w:r>
-      <w:r>
-        <w:t xml:space="preserve"> </w:t>
+        <w:t xml:space="preserve">]: </w:t>
       </w:r>
       <w:proofErr w:type="spellStart"/>
       <w:r>
@@ -2851,10 +2843,7 @@
         <w:pStyle w:val="Prrafodelista"/>
       </w:pPr>
       <w:r>
-        <w:t>Port [5432]:</w:t>
-      </w:r>
-      <w:r>
-        <w:t xml:space="preserve"> 5432</w:t>
+        <w:t>Port [5432]: 5432</w:t>
       </w:r>
     </w:p>
     <w:p>
@@ -2875,10 +2864,7 @@
       </w:r>
       <w:proofErr w:type="spellEnd"/>
       <w:r>
-        <w:t>]:</w:t>
-      </w:r>
-      <w:r>
-        <w:t xml:space="preserve"> </w:t>
+        <w:t xml:space="preserve">]: </w:t>
       </w:r>
       <w:proofErr w:type="spellStart"/>
       <w:r>
@@ -2952,8 +2938,6 @@
       </w:r>
       <w:r>
         <w:br/>
-      </w:r>
-      <w:r>
         <w:t>Página de la documentación</w:t>
       </w:r>
       <w:r>
@@ -3292,6 +3276,7 @@
         </w:rPr>
         <w:t>"</w:t>
       </w:r>
+      <w:bookmarkStart w:id="0" w:name="_GoBack"/>
       <w:proofErr w:type="spellStart"/>
       <w:r>
         <w:rPr>
@@ -3299,6 +3284,7 @@
         </w:rPr>
         <w:t>experimentalDecorators</w:t>
       </w:r>
+      <w:bookmarkEnd w:id="0"/>
       <w:proofErr w:type="spellEnd"/>
       <w:r>
         <w:rPr>
@@ -3564,7 +3550,21 @@
         <w:rPr>
           <w:lang w:val="en-US"/>
         </w:rPr>
-        <w:t>database: "test",</w:t>
+        <w:t>database: "</w:t>
+      </w:r>
+      <w:proofErr w:type="spellStart"/>
+      <w:r>
+        <w:rPr>
+          <w:lang w:val="en-US"/>
+        </w:rPr>
+        <w:t>veterinaria</w:t>
+      </w:r>
+      <w:proofErr w:type="spellEnd"/>
+      <w:r>
+        <w:rPr>
+          <w:lang w:val="en-US"/>
+        </w:rPr>
+        <w:t>",</w:t>
       </w:r>
     </w:p>
     <w:p>
@@ -4608,8 +4608,6 @@
       <w:r>
         <w:t>real</w:t>
       </w:r>
-      <w:bookmarkStart w:id="0" w:name="_GoBack"/>
-      <w:bookmarkEnd w:id="0"/>
     </w:p>
     <w:p/>
     <w:sectPr>
@@ -5137,6 +5135,7 @@
   <w:style w:type="character" w:default="1" w:styleId="Fuentedeprrafopredeter">
     <w:name w:val="Default Paragraph Font"/>
     <w:uiPriority w:val="1"/>
+    <w:semiHidden/>
     <w:unhideWhenUsed/>
   </w:style>
   <w:style w:type="table" w:default="1" w:styleId="Tablanormal">

</xml_diff>

<commit_message>
Project3 - Se crearon las entities User, Credential, Appointment y las relaciones entre la tabla User => Credential y User => Appointment
</commit_message>
<xml_diff>
--- a/M3/Project3/Extras/CRUD Typescript.docx
+++ b/M3/Project3/Extras/CRUD Typescript.docx
@@ -2905,6 +2905,25 @@
       <w:r>
         <w:t>Crear la base de datos</w:t>
       </w:r>
+      <w:r>
+        <w:t xml:space="preserve"> (en el nombre de la DB no se pueden usar mayúsculas, </w:t>
+      </w:r>
+      <w:proofErr w:type="spellStart"/>
+      <w:r>
+        <w:t>camel</w:t>
+      </w:r>
+      <w:proofErr w:type="spellEnd"/>
+      <w:r>
+        <w:t xml:space="preserve"> case, ni </w:t>
+      </w:r>
+      <w:proofErr w:type="spellStart"/>
+      <w:r>
+        <w:t>guión</w:t>
+      </w:r>
+      <w:proofErr w:type="spellEnd"/>
+      <w:r>
+        <w:t xml:space="preserve"> medio)</w:t>
+      </w:r>
     </w:p>
     <w:p>
       <w:pPr>
@@ -2913,6 +2932,26 @@
       <w:r>
         <w:t>CREATE DATABASE veterinaria</w:t>
       </w:r>
+      <w:r>
+        <w:t xml:space="preserve"> (en el ejercicio puso project3_ft53 como nombre)</w:t>
+      </w:r>
+    </w:p>
+    <w:p>
+      <w:pPr>
+        <w:pStyle w:val="Prrafodelista"/>
+        <w:numPr>
+          <w:ilvl w:val="0"/>
+          <w:numId w:val="1"/>
+        </w:numPr>
+      </w:pPr>
+      <w:r>
+        <w:t>Conectar a la base de datos con \c y ver si hay tablas \</w:t>
+      </w:r>
+      <w:proofErr w:type="spellStart"/>
+      <w:r>
+        <w:t>dt</w:t>
+      </w:r>
+      <w:proofErr w:type="spellEnd"/>
     </w:p>
     <w:p>
       <w:pPr>
@@ -3276,7 +3315,6 @@
         </w:rPr>
         <w:t>"</w:t>
       </w:r>
-      <w:bookmarkStart w:id="0" w:name="_GoBack"/>
       <w:proofErr w:type="spellStart"/>
       <w:r>
         <w:rPr>
@@ -3284,7 +3322,6 @@
         </w:rPr>
         <w:t>experimentalDecorators</w:t>
       </w:r>
-      <w:bookmarkEnd w:id="0"/>
       <w:proofErr w:type="spellEnd"/>
       <w:r>
         <w:rPr>
@@ -3316,6 +3353,38 @@
         </w:numPr>
       </w:pPr>
       <w:r>
+        <w:t>Si vamos a compartir el proyecto debemos crear una archivo</w:t>
+      </w:r>
+      <w:r>
+        <w:br/>
+        <w:t>.</w:t>
+      </w:r>
+      <w:proofErr w:type="spellStart"/>
+      <w:r>
+        <w:t>example.env</w:t>
+      </w:r>
+      <w:proofErr w:type="spellEnd"/>
+      <w:r>
+        <w:t xml:space="preserve"> </w:t>
+      </w:r>
+    </w:p>
+    <w:p>
+      <w:pPr>
+        <w:pStyle w:val="Prrafodelista"/>
+      </w:pPr>
+      <w:r>
+        <w:t>Para que guarde un modelo de las variables de entorno sin los datos verdades, para que sean completados por la persona que necesita ejecutar el proyecto</w:t>
+      </w:r>
+    </w:p>
+    <w:p>
+      <w:pPr>
+        <w:pStyle w:val="Prrafodelista"/>
+        <w:numPr>
+          <w:ilvl w:val="0"/>
+          <w:numId w:val="1"/>
+        </w:numPr>
+      </w:pPr>
+      <w:r>
         <w:t>Crear archivo data-</w:t>
       </w:r>
       <w:proofErr w:type="spellStart"/>
@@ -3334,40 +3403,41 @@
           <w:lang w:val="en-US"/>
         </w:rPr>
       </w:pPr>
-      <w:r>
-        <w:rPr>
-          <w:lang w:val="en-US"/>
-        </w:rPr>
-        <w:t xml:space="preserve">import </w:t>
+      <w:proofErr w:type="spellStart"/>
+      <w:r>
+        <w:t>import</w:t>
+      </w:r>
+      <w:proofErr w:type="spellEnd"/>
+      <w:r>
+        <w:t xml:space="preserve"> </w:t>
       </w:r>
       <w:proofErr w:type="gramStart"/>
       <w:r>
-        <w:rPr>
-          <w:lang w:val="en-US"/>
-        </w:rPr>
         <w:t xml:space="preserve">{ </w:t>
       </w:r>
       <w:proofErr w:type="spellStart"/>
       <w:r>
-        <w:rPr>
-          <w:lang w:val="en-US"/>
-        </w:rPr>
         <w:t>DataSource</w:t>
       </w:r>
       <w:proofErr w:type="spellEnd"/>
       <w:proofErr w:type="gramEnd"/>
       <w:r>
-        <w:rPr>
-          <w:lang w:val="en-US"/>
-        </w:rPr>
-        <w:t xml:space="preserve"> } from "</w:t>
-      </w:r>
-      <w:proofErr w:type="spellStart"/>
-      <w:r>
-        <w:rPr>
-          <w:lang w:val="en-US"/>
-        </w:rPr>
-        <w:t>typeorm</w:t>
+        <w:t xml:space="preserve"> } </w:t>
+      </w:r>
+      <w:proofErr w:type="spellStart"/>
+      <w:r>
+        <w:t>from</w:t>
+      </w:r>
+      <w:proofErr w:type="spellEnd"/>
+      <w:r>
+        <w:t xml:space="preserve"> "t</w:t>
+      </w:r>
+      <w:proofErr w:type="spellStart"/>
+      <w:r>
+        <w:rPr>
+          <w:lang w:val="en-US"/>
+        </w:rPr>
+        <w:t>ypeorm</w:t>
       </w:r>
       <w:proofErr w:type="spellEnd"/>
       <w:r>
@@ -3650,6 +3720,215 @@
         </w:rPr>
         <w:t>});</w:t>
       </w:r>
+    </w:p>
+    <w:p>
+      <w:pPr>
+        <w:pStyle w:val="Prrafodelista"/>
+        <w:rPr>
+          <w:lang w:val="en-US"/>
+        </w:rPr>
+      </w:pPr>
+    </w:p>
+    <w:p>
+      <w:pPr>
+        <w:pStyle w:val="Prrafodelista"/>
+        <w:rPr>
+          <w:color w:val="FFC000"/>
+        </w:rPr>
+      </w:pPr>
+      <w:r>
+        <w:rPr>
+          <w:color w:val="FFC000"/>
+        </w:rPr>
+        <w:t>HASTA AQUÍ DONE, SOLO FALTA AGREGAR LA ENTITIES A DATA-SOURCE.TS</w:t>
+      </w:r>
+    </w:p>
+    <w:p>
+      <w:pPr>
+        <w:pStyle w:val="Prrafodelista"/>
+      </w:pPr>
+    </w:p>
+    <w:p>
+      <w:pPr>
+        <w:pStyle w:val="Prrafodelista"/>
+        <w:numPr>
+          <w:ilvl w:val="0"/>
+          <w:numId w:val="1"/>
+        </w:numPr>
+      </w:pPr>
+      <w:r>
+        <w:t xml:space="preserve">Hacerla conexión a la base de datos en el archivo </w:t>
+      </w:r>
+      <w:proofErr w:type="spellStart"/>
+      <w:r>
+        <w:t>index.ts</w:t>
+      </w:r>
+      <w:proofErr w:type="spellEnd"/>
+    </w:p>
+    <w:p>
+      <w:pPr>
+        <w:pStyle w:val="Prrafodelista"/>
+      </w:pPr>
+      <w:proofErr w:type="spellStart"/>
+      <w:r>
+        <w:t>AppDataSource.initialize</w:t>
+      </w:r>
+      <w:proofErr w:type="spellEnd"/>
+      <w:r>
+        <w:t>()</w:t>
+      </w:r>
+    </w:p>
+    <w:p>
+      <w:pPr>
+        <w:pStyle w:val="Prrafodelista"/>
+        <w:rPr>
+          <w:lang w:val="en-US"/>
+        </w:rPr>
+      </w:pPr>
+      <w:r>
+        <w:rPr>
+          <w:lang w:val="en-US"/>
+        </w:rPr>
+        <w:t xml:space="preserve">  </w:t>
+      </w:r>
+      <w:proofErr w:type="gramStart"/>
+      <w:r>
+        <w:rPr>
+          <w:lang w:val="en-US"/>
+        </w:rPr>
+        <w:t>.then</w:t>
+      </w:r>
+      <w:proofErr w:type="gramEnd"/>
+      <w:r>
+        <w:rPr>
+          <w:lang w:val="en-US"/>
+        </w:rPr>
+        <w:t>(() =&gt; {</w:t>
+      </w:r>
+    </w:p>
+    <w:p>
+      <w:pPr>
+        <w:pStyle w:val="Prrafodelista"/>
+        <w:rPr>
+          <w:lang w:val="en-US"/>
+        </w:rPr>
+      </w:pPr>
+      <w:r>
+        <w:rPr>
+          <w:lang w:val="en-US"/>
+        </w:rPr>
+        <w:t xml:space="preserve">    </w:t>
+      </w:r>
+      <w:proofErr w:type="gramStart"/>
+      <w:r>
+        <w:rPr>
+          <w:lang w:val="en-US"/>
+        </w:rPr>
+        <w:t>console.log(</w:t>
+      </w:r>
+      <w:proofErr w:type="gramEnd"/>
+      <w:r>
+        <w:rPr>
+          <w:lang w:val="en-US"/>
+        </w:rPr>
+        <w:t>`Database connected on port ${DB_PORT}`);</w:t>
+      </w:r>
+    </w:p>
+    <w:p>
+      <w:pPr>
+        <w:pStyle w:val="Prrafodelista"/>
+        <w:rPr>
+          <w:lang w:val="en-US"/>
+        </w:rPr>
+      </w:pPr>
+      <w:r>
+        <w:rPr>
+          <w:lang w:val="en-US"/>
+        </w:rPr>
+        <w:t xml:space="preserve">    </w:t>
+      </w:r>
+      <w:proofErr w:type="gramStart"/>
+      <w:r>
+        <w:rPr>
+          <w:lang w:val="en-US"/>
+        </w:rPr>
+        <w:t>server.listen</w:t>
+      </w:r>
+      <w:proofErr w:type="gramEnd"/>
+      <w:r>
+        <w:rPr>
+          <w:lang w:val="en-US"/>
+        </w:rPr>
+        <w:t>(PORT, () =&gt; {</w:t>
+      </w:r>
+    </w:p>
+    <w:p>
+      <w:pPr>
+        <w:pStyle w:val="Prrafodelista"/>
+        <w:rPr>
+          <w:lang w:val="en-US"/>
+        </w:rPr>
+      </w:pPr>
+      <w:r>
+        <w:rPr>
+          <w:lang w:val="en-US"/>
+        </w:rPr>
+        <w:t xml:space="preserve">      </w:t>
+      </w:r>
+      <w:proofErr w:type="gramStart"/>
+      <w:r>
+        <w:rPr>
+          <w:lang w:val="en-US"/>
+        </w:rPr>
+        <w:t>console.log(</w:t>
+      </w:r>
+      <w:proofErr w:type="gramEnd"/>
+      <w:r>
+        <w:rPr>
+          <w:lang w:val="en-US"/>
+        </w:rPr>
+        <w:t>`Server listening on http://localhost:${PORT}`);</w:t>
+      </w:r>
+    </w:p>
+    <w:p>
+      <w:pPr>
+        <w:pStyle w:val="Prrafodelista"/>
+      </w:pPr>
+      <w:r>
+        <w:rPr>
+          <w:lang w:val="en-US"/>
+        </w:rPr>
+        <w:t xml:space="preserve">    </w:t>
+      </w:r>
+      <w:r>
+        <w:t>});</w:t>
+      </w:r>
+    </w:p>
+    <w:p>
+      <w:pPr>
+        <w:pStyle w:val="Prrafodelista"/>
+      </w:pPr>
+      <w:r>
+        <w:t xml:space="preserve">  })</w:t>
+      </w:r>
+    </w:p>
+    <w:p>
+      <w:pPr>
+        <w:pStyle w:val="Prrafodelista"/>
+      </w:pPr>
+      <w:r>
+        <w:t xml:space="preserve">  </w:t>
+      </w:r>
+      <w:proofErr w:type="gramStart"/>
+      <w:r>
+        <w:t>.catch</w:t>
+      </w:r>
+      <w:proofErr w:type="gramEnd"/>
+      <w:r>
+        <w:t>((error) =&gt; console.log(error));</w:t>
+      </w:r>
+      <w:bookmarkStart w:id="0" w:name="_GoBack"/>
+      <w:bookmarkEnd w:id="0"/>
     </w:p>
     <w:p>
       <w:pPr>

</xml_diff>

<commit_message>
M3-L6 - Demo: se creó una nueva demo para esta sección
</commit_message>
<xml_diff>
--- a/M3/Project3/Extras/CRUD Typescript.docx
+++ b/M3/Project3/Extras/CRUD Typescript.docx
@@ -3847,6 +3847,7 @@
         </w:rPr>
         <w:t xml:space="preserve">    </w:t>
       </w:r>
+      <w:proofErr w:type="spellStart"/>
       <w:proofErr w:type="gramStart"/>
       <w:r>
         <w:rPr>
@@ -3854,6 +3855,7 @@
         </w:rPr>
         <w:t>server.listen</w:t>
       </w:r>
+      <w:proofErr w:type="spellEnd"/>
       <w:proofErr w:type="gramEnd"/>
       <w:r>
         <w:rPr>
@@ -3927,8 +3929,6 @@
       <w:r>
         <w:t>((error) =&gt; console.log(error));</w:t>
       </w:r>
-      <w:bookmarkStart w:id="0" w:name="_GoBack"/>
-      <w:bookmarkEnd w:id="0"/>
     </w:p>
     <w:p>
       <w:pPr>
@@ -3972,12 +3972,17 @@
         <w:t>usando los decoradores @</w:t>
       </w:r>
       <w:proofErr w:type="spellStart"/>
+      <w:proofErr w:type="gramStart"/>
       <w:r>
         <w:t>entity</w:t>
       </w:r>
       <w:proofErr w:type="spellEnd"/>
       <w:r>
-        <w:t>() y @</w:t>
+        <w:t>(</w:t>
+      </w:r>
+      <w:proofErr w:type="gramEnd"/>
+      <w:r>
+        <w:t>) y @</w:t>
       </w:r>
       <w:proofErr w:type="spellStart"/>
       <w:r>
@@ -3990,6 +3995,97 @@
       <w:r>
         <w:t xml:space="preserve"> así como las relaciones entre las tablas</w:t>
       </w:r>
+    </w:p>
+    <w:p>
+      <w:pPr>
+        <w:ind w:left="708"/>
+      </w:pPr>
+      <w:r>
+        <w:t xml:space="preserve">Al crear las columnas puedo usar </w:t>
+      </w:r>
+      <w:r>
+        <w:br/>
+      </w:r>
+      <w:r>
+        <w:t xml:space="preserve">! es el operador de </w:t>
+      </w:r>
+      <w:proofErr w:type="spellStart"/>
+      <w:r>
+        <w:t>ass</w:t>
+      </w:r>
+      <w:r>
+        <w:t>ertion</w:t>
+      </w:r>
+      <w:proofErr w:type="spellEnd"/>
+      <w:r>
+        <w:t xml:space="preserve"> de no nulo de </w:t>
+      </w:r>
+      <w:proofErr w:type="spellStart"/>
+      <w:r>
+        <w:t>TypeScript</w:t>
+      </w:r>
+      <w:proofErr w:type="spellEnd"/>
+      <w:r>
+        <w:t xml:space="preserve">, que </w:t>
+      </w:r>
+      <w:r>
+        <w:t>permite decirle al compilador que un valor no será </w:t>
+      </w:r>
+      <w:proofErr w:type="spellStart"/>
+      <w:r>
+        <w:t>null</w:t>
+      </w:r>
+      <w:proofErr w:type="spellEnd"/>
+      <w:r>
+        <w:t> ni </w:t>
+      </w:r>
+      <w:proofErr w:type="spellStart"/>
+      <w:r>
+        <w:t>undefined</w:t>
+      </w:r>
+      <w:proofErr w:type="spellEnd"/>
+      <w:r>
+        <w:t> en tiempo de ejecución.</w:t>
+      </w:r>
+      <w:r>
+        <w:t xml:space="preserve"> </w:t>
+      </w:r>
+      <w:r>
+        <w:t>Debe usarse con cuidado y solo cuando estás seguro de que el valor nunca será nulo o indefinido.</w:t>
+      </w:r>
+      <w:r>
+        <w:t xml:space="preserve"> </w:t>
+      </w:r>
+      <w:r>
+        <w:t xml:space="preserve">En el contexto de </w:t>
+      </w:r>
+      <w:proofErr w:type="spellStart"/>
+      <w:r>
+        <w:t>TypeORM</w:t>
+      </w:r>
+      <w:proofErr w:type="spellEnd"/>
+      <w:r>
+        <w:t>, es útil para las columnas con NOT NULL.</w:t>
+      </w:r>
+      <w:r>
+        <w:t xml:space="preserve"> </w:t>
+      </w:r>
+      <w:r>
+        <w:t xml:space="preserve">No usarlo sin razón, es una mala práctica, ya que evitas que </w:t>
+      </w:r>
+      <w:proofErr w:type="spellStart"/>
+      <w:r>
+        <w:t>TypeScript</w:t>
+      </w:r>
+      <w:proofErr w:type="spellEnd"/>
+      <w:r>
+        <w:t xml:space="preserve"> te de las alertas necesarias en caso de errores de este tipo.</w:t>
+      </w:r>
+    </w:p>
+    <w:p>
+      <w:pPr>
+        <w:pStyle w:val="Prrafodelista"/>
+      </w:pPr>
       <w:r>
         <w:br/>
         <w:t xml:space="preserve">Tener en cuenta que: </w:t>
@@ -4015,7 +4111,137 @@
         <w:t xml:space="preserve"> hay una relación de 1:1</w:t>
       </w:r>
       <w:r>
-        <w:br/>
+        <w:t xml:space="preserve"> (en este caso la relación va en la tabla principal </w:t>
+      </w:r>
+      <w:proofErr w:type="spellStart"/>
+      <w:r>
+        <w:t>User</w:t>
+      </w:r>
+      <w:proofErr w:type="spellEnd"/>
+      <w:r>
+        <w:t>)</w:t>
+      </w:r>
+    </w:p>
+    <w:p>
+      <w:pPr>
+        <w:pStyle w:val="Prrafodelista"/>
+        <w:rPr>
+          <w:lang w:val="en-US"/>
+        </w:rPr>
+      </w:pPr>
+      <w:r>
+        <w:rPr>
+          <w:lang w:val="en-US"/>
+        </w:rPr>
+        <w:t>  @</w:t>
+      </w:r>
+      <w:proofErr w:type="spellStart"/>
+      <w:proofErr w:type="gramStart"/>
+      <w:r>
+        <w:rPr>
+          <w:lang w:val="en-US"/>
+        </w:rPr>
+        <w:t>OneToOne</w:t>
+      </w:r>
+      <w:proofErr w:type="spellEnd"/>
+      <w:r>
+        <w:rPr>
+          <w:lang w:val="en-US"/>
+        </w:rPr>
+        <w:t>(</w:t>
+      </w:r>
+      <w:proofErr w:type="gramEnd"/>
+      <w:r>
+        <w:rPr>
+          <w:lang w:val="en-US"/>
+        </w:rPr>
+        <w:t>() =&gt; Credential)</w:t>
+      </w:r>
+    </w:p>
+    <w:p>
+      <w:pPr>
+        <w:pStyle w:val="Prrafodelista"/>
+        <w:rPr>
+          <w:lang w:val="en-US"/>
+        </w:rPr>
+      </w:pPr>
+      <w:r>
+        <w:rPr>
+          <w:lang w:val="en-US"/>
+        </w:rPr>
+        <w:t>  @</w:t>
+      </w:r>
+      <w:proofErr w:type="spellStart"/>
+      <w:proofErr w:type="gramStart"/>
+      <w:r>
+        <w:rPr>
+          <w:lang w:val="en-US"/>
+        </w:rPr>
+        <w:t>JoinColumn</w:t>
+      </w:r>
+      <w:proofErr w:type="spellEnd"/>
+      <w:r>
+        <w:rPr>
+          <w:lang w:val="en-US"/>
+        </w:rPr>
+        <w:t>(</w:t>
+      </w:r>
+      <w:proofErr w:type="gramEnd"/>
+      <w:r>
+        <w:rPr>
+          <w:lang w:val="en-US"/>
+        </w:rPr>
+        <w:t>{ name: "</w:t>
+      </w:r>
+      <w:proofErr w:type="spellStart"/>
+      <w:r>
+        <w:rPr>
+          <w:lang w:val="en-US"/>
+        </w:rPr>
+        <w:t>credentialId</w:t>
+      </w:r>
+      <w:proofErr w:type="spellEnd"/>
+      <w:r>
+        <w:rPr>
+          <w:lang w:val="en-US"/>
+        </w:rPr>
+        <w:t>" })</w:t>
+      </w:r>
+    </w:p>
+    <w:p>
+      <w:pPr>
+        <w:pStyle w:val="Prrafodelista"/>
+      </w:pPr>
+      <w:r>
+        <w:rPr>
+          <w:lang w:val="en-US"/>
+        </w:rPr>
+        <w:t xml:space="preserve">  </w:t>
+      </w:r>
+      <w:proofErr w:type="spellStart"/>
+      <w:r>
+        <w:t>credential</w:t>
+      </w:r>
+      <w:proofErr w:type="spellEnd"/>
+      <w:r>
+        <w:t xml:space="preserve">!: </w:t>
+      </w:r>
+      <w:proofErr w:type="spellStart"/>
+      <w:r>
+        <w:t>Credential</w:t>
+      </w:r>
+      <w:proofErr w:type="spellEnd"/>
+      <w:r>
+        <w:t>;</w:t>
+      </w:r>
+    </w:p>
+    <w:p>
+      <w:pPr>
+        <w:pStyle w:val="Prrafodelista"/>
+      </w:pPr>
+      <w:bookmarkStart w:id="0" w:name="_GoBack"/>
+      <w:bookmarkEnd w:id="0"/>
+      <w:r>
         <w:t xml:space="preserve">- Entre </w:t>
       </w:r>
       <w:proofErr w:type="spellStart"/>
@@ -4034,17 +4260,410 @@
       <w:r>
         <w:t xml:space="preserve"> hay una relación de 1:N</w:t>
       </w:r>
-      <w:r>
-        <w:br/>
-        <w:t xml:space="preserve">- Entre </w:t>
-      </w:r>
-      <w:proofErr w:type="spellStart"/>
-      <w:r>
-        <w:t>Appointment</w:t>
-      </w:r>
-      <w:proofErr w:type="spellEnd"/>
-      <w:r>
-        <w:t xml:space="preserve"> y </w:t>
+    </w:p>
+    <w:p>
+      <w:pPr>
+        <w:pStyle w:val="Prrafodelista"/>
+        <w:rPr>
+          <w:lang w:val="en-US"/>
+        </w:rPr>
+      </w:pPr>
+      <w:r>
+        <w:rPr>
+          <w:lang w:val="en-US"/>
+        </w:rPr>
+        <w:t xml:space="preserve">  </w:t>
+      </w:r>
+      <w:proofErr w:type="spellStart"/>
+      <w:r>
+        <w:rPr>
+          <w:lang w:val="en-US"/>
+        </w:rPr>
+        <w:t>Esta</w:t>
+      </w:r>
+      <w:proofErr w:type="spellEnd"/>
+      <w:r>
+        <w:rPr>
+          <w:lang w:val="en-US"/>
+        </w:rPr>
+        <w:t xml:space="preserve"> </w:t>
+      </w:r>
+      <w:proofErr w:type="spellStart"/>
+      <w:r>
+        <w:rPr>
+          <w:lang w:val="en-US"/>
+        </w:rPr>
+        <w:t>relación</w:t>
+      </w:r>
+      <w:proofErr w:type="spellEnd"/>
+      <w:r>
+        <w:rPr>
+          <w:lang w:val="en-US"/>
+        </w:rPr>
+        <w:t xml:space="preserve"> </w:t>
+      </w:r>
+      <w:proofErr w:type="spellStart"/>
+      <w:r>
+        <w:rPr>
+          <w:lang w:val="en-US"/>
+        </w:rPr>
+        <w:t>va</w:t>
+      </w:r>
+      <w:proofErr w:type="spellEnd"/>
+      <w:r>
+        <w:rPr>
+          <w:lang w:val="en-US"/>
+        </w:rPr>
+        <w:t xml:space="preserve"> </w:t>
+      </w:r>
+      <w:proofErr w:type="spellStart"/>
+      <w:r>
+        <w:rPr>
+          <w:lang w:val="en-US"/>
+        </w:rPr>
+        <w:t>en</w:t>
+      </w:r>
+      <w:proofErr w:type="spellEnd"/>
+      <w:r>
+        <w:rPr>
+          <w:lang w:val="en-US"/>
+        </w:rPr>
+        <w:t xml:space="preserve"> User</w:t>
+      </w:r>
+    </w:p>
+    <w:p>
+      <w:pPr>
+        <w:pStyle w:val="Prrafodelista"/>
+        <w:rPr>
+          <w:lang w:val="en-US"/>
+        </w:rPr>
+      </w:pPr>
+      <w:r>
+        <w:rPr>
+          <w:lang w:val="en-US"/>
+        </w:rPr>
+        <w:t> </w:t>
+      </w:r>
+      <w:r>
+        <w:rPr>
+          <w:lang w:val="en-US"/>
+        </w:rPr>
+        <w:t xml:space="preserve"> </w:t>
+      </w:r>
+      <w:r>
+        <w:rPr>
+          <w:lang w:val="en-US"/>
+        </w:rPr>
+        <w:t>@</w:t>
+      </w:r>
+      <w:proofErr w:type="spellStart"/>
+      <w:proofErr w:type="gramStart"/>
+      <w:r>
+        <w:rPr>
+          <w:lang w:val="en-US"/>
+        </w:rPr>
+        <w:t>OneToMany</w:t>
+      </w:r>
+      <w:proofErr w:type="spellEnd"/>
+      <w:r>
+        <w:rPr>
+          <w:lang w:val="en-US"/>
+        </w:rPr>
+        <w:t>(</w:t>
+      </w:r>
+      <w:proofErr w:type="gramEnd"/>
+      <w:r>
+        <w:rPr>
+          <w:lang w:val="en-US"/>
+        </w:rPr>
+        <w:t xml:space="preserve">() =&gt; Appointment, (appointment) =&gt; </w:t>
+      </w:r>
+      <w:proofErr w:type="spellStart"/>
+      <w:r>
+        <w:rPr>
+          <w:lang w:val="en-US"/>
+        </w:rPr>
+        <w:t>appointment.user</w:t>
+      </w:r>
+      <w:proofErr w:type="spellEnd"/>
+      <w:r>
+        <w:rPr>
+          <w:lang w:val="en-US"/>
+        </w:rPr>
+        <w:t>)</w:t>
+      </w:r>
+    </w:p>
+    <w:p>
+      <w:pPr>
+        <w:pStyle w:val="Prrafodelista"/>
+        <w:rPr>
+          <w:lang w:val="en-US"/>
+        </w:rPr>
+      </w:pPr>
+      <w:r>
+        <w:rPr>
+          <w:lang w:val="en-US"/>
+        </w:rPr>
+        <w:t xml:space="preserve">  </w:t>
+      </w:r>
+      <w:proofErr w:type="gramStart"/>
+      <w:r>
+        <w:rPr>
+          <w:lang w:val="en-US"/>
+        </w:rPr>
+        <w:t>appointments!:</w:t>
+      </w:r>
+      <w:proofErr w:type="gramEnd"/>
+      <w:r>
+        <w:rPr>
+          <w:lang w:val="en-US"/>
+        </w:rPr>
+        <w:t xml:space="preserve"> Appointment[];</w:t>
+      </w:r>
+    </w:p>
+    <w:p>
+      <w:pPr>
+        <w:pStyle w:val="Prrafodelista"/>
+        <w:rPr>
+          <w:lang w:val="en-US"/>
+        </w:rPr>
+      </w:pPr>
+      <w:r>
+        <w:rPr>
+          <w:lang w:val="en-US"/>
+        </w:rPr>
+        <w:t xml:space="preserve">- Entre Appointment </w:t>
+      </w:r>
+      <w:proofErr w:type="gramStart"/>
+      <w:r>
+        <w:rPr>
+          <w:lang w:val="en-US"/>
+        </w:rPr>
+        <w:t>y</w:t>
+      </w:r>
+      <w:proofErr w:type="gramEnd"/>
+      <w:r>
+        <w:rPr>
+          <w:lang w:val="en-US"/>
+        </w:rPr>
+        <w:t xml:space="preserve"> User hay </w:t>
+      </w:r>
+      <w:proofErr w:type="spellStart"/>
+      <w:r>
+        <w:rPr>
+          <w:lang w:val="en-US"/>
+        </w:rPr>
+        <w:t>una</w:t>
+      </w:r>
+      <w:proofErr w:type="spellEnd"/>
+      <w:r>
+        <w:rPr>
+          <w:lang w:val="en-US"/>
+        </w:rPr>
+        <w:t xml:space="preserve"> </w:t>
+      </w:r>
+      <w:proofErr w:type="spellStart"/>
+      <w:r>
+        <w:rPr>
+          <w:lang w:val="en-US"/>
+        </w:rPr>
+        <w:t>relación</w:t>
+      </w:r>
+      <w:proofErr w:type="spellEnd"/>
+      <w:r>
+        <w:rPr>
+          <w:lang w:val="en-US"/>
+        </w:rPr>
+        <w:t xml:space="preserve"> de N:1</w:t>
+      </w:r>
+    </w:p>
+    <w:p>
+      <w:pPr>
+        <w:pStyle w:val="Prrafodelista"/>
+        <w:rPr>
+          <w:lang w:val="en-US"/>
+        </w:rPr>
+      </w:pPr>
+      <w:r>
+        <w:rPr>
+          <w:lang w:val="en-US"/>
+        </w:rPr>
+        <w:t xml:space="preserve">  </w:t>
+      </w:r>
+      <w:proofErr w:type="spellStart"/>
+      <w:r>
+        <w:rPr>
+          <w:lang w:val="en-US"/>
+        </w:rPr>
+        <w:t>Esta</w:t>
+      </w:r>
+      <w:proofErr w:type="spellEnd"/>
+      <w:r>
+        <w:rPr>
+          <w:lang w:val="en-US"/>
+        </w:rPr>
+        <w:t xml:space="preserve"> </w:t>
+      </w:r>
+      <w:proofErr w:type="spellStart"/>
+      <w:r>
+        <w:rPr>
+          <w:lang w:val="en-US"/>
+        </w:rPr>
+        <w:t>relación</w:t>
+      </w:r>
+      <w:proofErr w:type="spellEnd"/>
+      <w:r>
+        <w:rPr>
+          <w:lang w:val="en-US"/>
+        </w:rPr>
+        <w:t xml:space="preserve"> </w:t>
+      </w:r>
+      <w:proofErr w:type="spellStart"/>
+      <w:r>
+        <w:rPr>
+          <w:lang w:val="en-US"/>
+        </w:rPr>
+        <w:t>va</w:t>
+      </w:r>
+      <w:proofErr w:type="spellEnd"/>
+      <w:r>
+        <w:rPr>
+          <w:lang w:val="en-US"/>
+        </w:rPr>
+        <w:t xml:space="preserve"> </w:t>
+      </w:r>
+      <w:proofErr w:type="spellStart"/>
+      <w:r>
+        <w:rPr>
+          <w:lang w:val="en-US"/>
+        </w:rPr>
+        <w:t>en</w:t>
+      </w:r>
+      <w:proofErr w:type="spellEnd"/>
+      <w:r>
+        <w:rPr>
+          <w:lang w:val="en-US"/>
+        </w:rPr>
+        <w:t xml:space="preserve"> Appointment</w:t>
+      </w:r>
+    </w:p>
+    <w:p>
+      <w:pPr>
+        <w:pStyle w:val="Prrafodelista"/>
+        <w:rPr>
+          <w:lang w:val="en-US"/>
+        </w:rPr>
+      </w:pPr>
+      <w:r>
+        <w:rPr>
+          <w:lang w:val="en-US"/>
+        </w:rPr>
+        <w:t xml:space="preserve">  @</w:t>
+      </w:r>
+      <w:proofErr w:type="spellStart"/>
+      <w:proofErr w:type="gramStart"/>
+      <w:r>
+        <w:rPr>
+          <w:lang w:val="en-US"/>
+        </w:rPr>
+        <w:t>ManyToOne</w:t>
+      </w:r>
+      <w:proofErr w:type="spellEnd"/>
+      <w:r>
+        <w:rPr>
+          <w:lang w:val="en-US"/>
+        </w:rPr>
+        <w:t>(</w:t>
+      </w:r>
+      <w:proofErr w:type="gramEnd"/>
+      <w:r>
+        <w:rPr>
+          <w:lang w:val="en-US"/>
+        </w:rPr>
+        <w:t xml:space="preserve">() =&gt; User, (user) =&gt; </w:t>
+      </w:r>
+      <w:proofErr w:type="spellStart"/>
+      <w:r>
+        <w:rPr>
+          <w:lang w:val="en-US"/>
+        </w:rPr>
+        <w:t>user.appointments</w:t>
+      </w:r>
+      <w:proofErr w:type="spellEnd"/>
+      <w:r>
+        <w:rPr>
+          <w:lang w:val="en-US"/>
+        </w:rPr>
+        <w:t>)</w:t>
+      </w:r>
+    </w:p>
+    <w:p>
+      <w:pPr>
+        <w:pStyle w:val="Prrafodelista"/>
+        <w:rPr>
+          <w:lang w:val="en-US"/>
+        </w:rPr>
+      </w:pPr>
+      <w:r>
+        <w:rPr>
+          <w:lang w:val="en-US"/>
+        </w:rPr>
+        <w:t>  @</w:t>
+      </w:r>
+      <w:proofErr w:type="spellStart"/>
+      <w:proofErr w:type="gramStart"/>
+      <w:r>
+        <w:rPr>
+          <w:lang w:val="en-US"/>
+        </w:rPr>
+        <w:t>JoinColumn</w:t>
+      </w:r>
+      <w:proofErr w:type="spellEnd"/>
+      <w:r>
+        <w:rPr>
+          <w:lang w:val="en-US"/>
+        </w:rPr>
+        <w:t>(</w:t>
+      </w:r>
+      <w:proofErr w:type="gramEnd"/>
+      <w:r>
+        <w:rPr>
+          <w:lang w:val="en-US"/>
+        </w:rPr>
+        <w:t>{ name: "</w:t>
+      </w:r>
+      <w:proofErr w:type="spellStart"/>
+      <w:r>
+        <w:rPr>
+          <w:lang w:val="en-US"/>
+        </w:rPr>
+        <w:t>userId</w:t>
+      </w:r>
+      <w:proofErr w:type="spellEnd"/>
+      <w:r>
+        <w:rPr>
+          <w:lang w:val="en-US"/>
+        </w:rPr>
+        <w:t>" })</w:t>
+      </w:r>
+    </w:p>
+    <w:p>
+      <w:pPr>
+        <w:pStyle w:val="Prrafodelista"/>
+      </w:pPr>
+      <w:r>
+        <w:rPr>
+          <w:lang w:val="en-US"/>
+        </w:rPr>
+        <w:t xml:space="preserve">  </w:t>
+      </w:r>
+      <w:proofErr w:type="spellStart"/>
+      <w:r>
+        <w:t>user</w:t>
+      </w:r>
+      <w:proofErr w:type="spellEnd"/>
+      <w:r>
+        <w:t xml:space="preserve">!: </w:t>
       </w:r>
       <w:proofErr w:type="spellStart"/>
       <w:r>
@@ -4052,10 +4671,7 @@
       </w:r>
       <w:proofErr w:type="spellEnd"/>
       <w:r>
-        <w:t xml:space="preserve"> hay una </w:t>
-      </w:r>
-      <w:r>
-        <w:t>relación de N:1</w:t>
+        <w:t>;</w:t>
       </w:r>
     </w:p>
     <w:p>
@@ -4990,8 +5606,160 @@
       </w:pPr>
     </w:lvl>
   </w:abstractNum>
+  <w:abstractNum w:abstractNumId="1" w15:restartNumberingAfterBreak="0">
+    <w:nsid w:val="68CE6773"/>
+    <w:multiLevelType w:val="multilevel"/>
+    <w:tmpl w:val="C862DC02"/>
+    <w:lvl w:ilvl="0">
+      <w:start w:val="1"/>
+      <w:numFmt w:val="bullet"/>
+      <w:lvlText w:val=""/>
+      <w:lvlJc w:val="left"/>
+      <w:pPr>
+        <w:tabs>
+          <w:tab w:val="num" w:pos="720"/>
+        </w:tabs>
+        <w:ind w:left="720" w:hanging="360"/>
+      </w:pPr>
+      <w:rPr>
+        <w:rFonts w:ascii="Symbol" w:hAnsi="Symbol" w:hint="default"/>
+        <w:sz w:val="20"/>
+      </w:rPr>
+    </w:lvl>
+    <w:lvl w:ilvl="1" w:tentative="1">
+      <w:start w:val="1"/>
+      <w:numFmt w:val="bullet"/>
+      <w:lvlText w:val="o"/>
+      <w:lvlJc w:val="left"/>
+      <w:pPr>
+        <w:tabs>
+          <w:tab w:val="num" w:pos="1440"/>
+        </w:tabs>
+        <w:ind w:left="1440" w:hanging="360"/>
+      </w:pPr>
+      <w:rPr>
+        <w:rFonts w:ascii="Courier New" w:hAnsi="Courier New" w:hint="default"/>
+        <w:sz w:val="20"/>
+      </w:rPr>
+    </w:lvl>
+    <w:lvl w:ilvl="2" w:tentative="1">
+      <w:start w:val="1"/>
+      <w:numFmt w:val="bullet"/>
+      <w:lvlText w:val=""/>
+      <w:lvlJc w:val="left"/>
+      <w:pPr>
+        <w:tabs>
+          <w:tab w:val="num" w:pos="2160"/>
+        </w:tabs>
+        <w:ind w:left="2160" w:hanging="360"/>
+      </w:pPr>
+      <w:rPr>
+        <w:rFonts w:ascii="Wingdings" w:hAnsi="Wingdings" w:hint="default"/>
+        <w:sz w:val="20"/>
+      </w:rPr>
+    </w:lvl>
+    <w:lvl w:ilvl="3" w:tentative="1">
+      <w:start w:val="1"/>
+      <w:numFmt w:val="bullet"/>
+      <w:lvlText w:val=""/>
+      <w:lvlJc w:val="left"/>
+      <w:pPr>
+        <w:tabs>
+          <w:tab w:val="num" w:pos="2880"/>
+        </w:tabs>
+        <w:ind w:left="2880" w:hanging="360"/>
+      </w:pPr>
+      <w:rPr>
+        <w:rFonts w:ascii="Wingdings" w:hAnsi="Wingdings" w:hint="default"/>
+        <w:sz w:val="20"/>
+      </w:rPr>
+    </w:lvl>
+    <w:lvl w:ilvl="4" w:tentative="1">
+      <w:start w:val="1"/>
+      <w:numFmt w:val="bullet"/>
+      <w:lvlText w:val=""/>
+      <w:lvlJc w:val="left"/>
+      <w:pPr>
+        <w:tabs>
+          <w:tab w:val="num" w:pos="3600"/>
+        </w:tabs>
+        <w:ind w:left="3600" w:hanging="360"/>
+      </w:pPr>
+      <w:rPr>
+        <w:rFonts w:ascii="Wingdings" w:hAnsi="Wingdings" w:hint="default"/>
+        <w:sz w:val="20"/>
+      </w:rPr>
+    </w:lvl>
+    <w:lvl w:ilvl="5" w:tentative="1">
+      <w:start w:val="1"/>
+      <w:numFmt w:val="bullet"/>
+      <w:lvlText w:val=""/>
+      <w:lvlJc w:val="left"/>
+      <w:pPr>
+        <w:tabs>
+          <w:tab w:val="num" w:pos="4320"/>
+        </w:tabs>
+        <w:ind w:left="4320" w:hanging="360"/>
+      </w:pPr>
+      <w:rPr>
+        <w:rFonts w:ascii="Wingdings" w:hAnsi="Wingdings" w:hint="default"/>
+        <w:sz w:val="20"/>
+      </w:rPr>
+    </w:lvl>
+    <w:lvl w:ilvl="6" w:tentative="1">
+      <w:start w:val="1"/>
+      <w:numFmt w:val="bullet"/>
+      <w:lvlText w:val=""/>
+      <w:lvlJc w:val="left"/>
+      <w:pPr>
+        <w:tabs>
+          <w:tab w:val="num" w:pos="5040"/>
+        </w:tabs>
+        <w:ind w:left="5040" w:hanging="360"/>
+      </w:pPr>
+      <w:rPr>
+        <w:rFonts w:ascii="Wingdings" w:hAnsi="Wingdings" w:hint="default"/>
+        <w:sz w:val="20"/>
+      </w:rPr>
+    </w:lvl>
+    <w:lvl w:ilvl="7" w:tentative="1">
+      <w:start w:val="1"/>
+      <w:numFmt w:val="bullet"/>
+      <w:lvlText w:val=""/>
+      <w:lvlJc w:val="left"/>
+      <w:pPr>
+        <w:tabs>
+          <w:tab w:val="num" w:pos="5760"/>
+        </w:tabs>
+        <w:ind w:left="5760" w:hanging="360"/>
+      </w:pPr>
+      <w:rPr>
+        <w:rFonts w:ascii="Wingdings" w:hAnsi="Wingdings" w:hint="default"/>
+        <w:sz w:val="20"/>
+      </w:rPr>
+    </w:lvl>
+    <w:lvl w:ilvl="8" w:tentative="1">
+      <w:start w:val="1"/>
+      <w:numFmt w:val="bullet"/>
+      <w:lvlText w:val=""/>
+      <w:lvlJc w:val="left"/>
+      <w:pPr>
+        <w:tabs>
+          <w:tab w:val="num" w:pos="6480"/>
+        </w:tabs>
+        <w:ind w:left="6480" w:hanging="360"/>
+      </w:pPr>
+      <w:rPr>
+        <w:rFonts w:ascii="Wingdings" w:hAnsi="Wingdings" w:hint="default"/>
+        <w:sz w:val="20"/>
+      </w:rPr>
+    </w:lvl>
+  </w:abstractNum>
   <w:num w:numId="1">
     <w:abstractNumId w:val="0"/>
+  </w:num>
+  <w:num w:numId="2">
+    <w:abstractNumId w:val="1"/>
   </w:num>
 </w:numbering>
 </file>
@@ -5414,7 +6182,6 @@
   <w:style w:type="character" w:default="1" w:styleId="Fuentedeprrafopredeter">
     <w:name w:val="Default Paragraph Font"/>
     <w:uiPriority w:val="1"/>
-    <w:semiHidden/>
     <w:unhideWhenUsed/>
   </w:style>
   <w:style w:type="table" w:default="1" w:styleId="Tablanormal">

</xml_diff>

<commit_message>
Project3 - Frontend: creación de la estructura del front del proyecto usando Vite
</commit_message>
<xml_diff>
--- a/M3/Project3/Extras/CRUD Typescript.docx
+++ b/M3/Project3/Extras/CRUD Typescript.docx
@@ -51,7 +51,10 @@
         </w:numPr>
       </w:pPr>
       <w:r>
-        <w:t>Crear un README.md con las userstories en la raíz del proyecto</w:t>
+        <w:t xml:space="preserve">Crear un README.md </w:t>
+      </w:r>
+      <w:r>
+        <w:t>en la raíz del proyecto</w:t>
       </w:r>
     </w:p>
     <w:p>
@@ -63,12 +66,10 @@
         </w:numPr>
       </w:pPr>
       <w:r>
-        <w:t>Crear el diagrama E/R, guardarlo como imagen y agregarlo al README.md</w:t>
-      </w:r>
-    </w:p>
-    <w:p>
-      <w:r>
-        <w:t>M3-L2</w:t>
+        <w:t xml:space="preserve">Escribir </w:t>
+      </w:r>
+      <w:r>
+        <w:t xml:space="preserve">las userstories </w:t>
       </w:r>
     </w:p>
     <w:p>
@@ -80,7 +81,12 @@
         </w:numPr>
       </w:pPr>
       <w:r>
-        <w:t>Crear una carpeta back y una front donde se guardarán todos los archivos del proyecto como dos aplicaciones independientes</w:t>
+        <w:t>Crear el diagrama E/R, guardarlo como imagen y agregarlo al README.md</w:t>
+      </w:r>
+    </w:p>
+    <w:p>
+      <w:r>
+        <w:t>M3-L2</w:t>
       </w:r>
     </w:p>
     <w:p>
@@ -92,38 +98,7 @@
         </w:numPr>
       </w:pPr>
       <w:r>
-        <w:t>Crear un archivo .gitignore  que guarda carpetas y archivos que no se subirán a github</w:t>
-      </w:r>
-      <w:r>
-        <w:br/>
-      </w:r>
-      <w:r>
-        <w:t xml:space="preserve">    </w:t>
-      </w:r>
-      <w:r>
-        <w:t>node_modules/ para ignorar todas las carpetas node_modules sin importar donde se encuentre</w:t>
-      </w:r>
-      <w:r>
-        <w:br/>
-        <w:t xml:space="preserve">    </w:t>
-      </w:r>
-      <w:r>
-        <w:t>*.env para ignorar todos los archivos que terminen en .env sin importar su nombre</w:t>
-      </w:r>
-      <w:r>
-        <w:br/>
-        <w:t xml:space="preserve">    </w:t>
-      </w:r>
-      <w:r>
-        <w:t>dist/ para ignorar todas las carpetas dist sin importar donde se encuentre</w:t>
-      </w:r>
-    </w:p>
-    <w:p>
-      <w:pPr>
-        <w:ind w:left="360"/>
-      </w:pPr>
-      <w:r>
-        <w:t>BACK</w:t>
+        <w:t>Crear una carpeta back y una front donde se guardarán todos los archivos del proyecto como dos aplicaciones independientes</w:t>
       </w:r>
     </w:p>
     <w:p>
@@ -135,7 +110,38 @@
         </w:numPr>
       </w:pPr>
       <w:r>
-        <w:t>Crear una carpeta src</w:t>
+        <w:t>Crear un archivo .gitignore que guarda carpetas y archivos que no se subirán a github</w:t>
+      </w:r>
+      <w:r>
+        <w:br/>
+      </w:r>
+      <w:r>
+        <w:t xml:space="preserve">    </w:t>
+      </w:r>
+      <w:r>
+        <w:t>node_modules/ para ignorar todas las carpetas node_modules sin importar donde se encuentre</w:t>
+      </w:r>
+      <w:r>
+        <w:br/>
+        <w:t xml:space="preserve">    </w:t>
+      </w:r>
+      <w:r>
+        <w:t>.env para ignorar todos los archivos que terminen en .env sin importar su nombre</w:t>
+      </w:r>
+      <w:r>
+        <w:br/>
+        <w:t xml:space="preserve">    </w:t>
+      </w:r>
+      <w:r>
+        <w:t>dist/ para ignorar todas las carpetas dist sin importar donde se encuentre</w:t>
+      </w:r>
+    </w:p>
+    <w:p>
+      <w:r>
+        <w:t>BACK</w:t>
+      </w:r>
+      <w:r>
+        <w:t>END</w:t>
       </w:r>
     </w:p>
     <w:p>
@@ -147,15 +153,7 @@
         </w:numPr>
       </w:pPr>
       <w:r>
-        <w:t xml:space="preserve">Crear el </w:t>
-      </w:r>
-      <w:proofErr w:type="gramStart"/>
-      <w:r>
-        <w:t>archivo .env</w:t>
-      </w:r>
-      <w:proofErr w:type="gramEnd"/>
-      <w:r>
-        <w:t xml:space="preserve"> para guardar todas las variables de entorno del backend</w:t>
+        <w:t>Crear una carpeta src</w:t>
       </w:r>
     </w:p>
     <w:p>
@@ -167,11 +165,15 @@
         </w:numPr>
       </w:pPr>
       <w:r>
-        <w:t>Crear el archivo index.ts que va a contener la conexión a express</w:t>
-      </w:r>
-      <w:r>
-        <w:br/>
-        <w:t>Por ahora contiene un console.log(“Hola Mundo!!! ”)</w:t>
+        <w:t xml:space="preserve">Crear el </w:t>
+      </w:r>
+      <w:proofErr w:type="gramStart"/>
+      <w:r>
+        <w:t>archivo .env</w:t>
+      </w:r>
+      <w:proofErr w:type="gramEnd"/>
+      <w:r>
+        <w:t xml:space="preserve"> para guardar todas las variables de entorno del backend</w:t>
       </w:r>
     </w:p>
     <w:p>
@@ -183,7 +185,11 @@
         </w:numPr>
       </w:pPr>
       <w:r>
-        <w:t>Ir a la carpeta back en la consola usando cd back</w:t>
+        <w:t>Crear el archivo index.ts que va a contener la conexión a express</w:t>
+      </w:r>
+      <w:r>
+        <w:br/>
+        <w:t>Por ahora contiene un console.log(“Hola Mundo!!! ”)</w:t>
       </w:r>
     </w:p>
     <w:p>
@@ -195,19 +201,8 @@
         </w:numPr>
       </w:pPr>
       <w:r>
-        <w:t>Incializar el back con n</w:t>
-      </w:r>
-      <w:r>
-        <w:t>pm init</w:t>
-      </w:r>
-      <w:r>
-        <w:t xml:space="preserve"> para crear el </w:t>
-      </w:r>
-      <w:proofErr w:type="gramStart"/>
-      <w:r>
-        <w:t>package.json</w:t>
-      </w:r>
-      <w:proofErr w:type="gramEnd"/>
+        <w:t>Ir a la carpeta back en la consola usando cd back</w:t>
+      </w:r>
     </w:p>
     <w:p>
       <w:pPr>
@@ -218,25 +213,13 @@
         </w:numPr>
       </w:pPr>
       <w:r>
-        <w:t>Instalar TS con n</w:t>
-      </w:r>
-      <w:r>
-        <w:t xml:space="preserve">pm install typescript </w:t>
-      </w:r>
-      <w:r>
-        <w:t>-</w:t>
-      </w:r>
-      <w:r>
-        <w:t>D</w:t>
-      </w:r>
-      <w:r>
-        <w:t xml:space="preserve"> o npm install --save-dev typescript las dos opciones crean dependencias de </w:t>
-      </w:r>
-      <w:r>
-        <w:t>desarrollo</w:t>
-      </w:r>
-      <w:r>
-        <w:t xml:space="preserve"> en el </w:t>
+        <w:t>Incializar el back con n</w:t>
+      </w:r>
+      <w:r>
+        <w:t>pm init</w:t>
+      </w:r>
+      <w:r>
+        <w:t xml:space="preserve"> para crear el </w:t>
       </w:r>
       <w:proofErr w:type="gramStart"/>
       <w:r>
@@ -253,25 +236,31 @@
         </w:numPr>
       </w:pPr>
       <w:r>
-        <w:t xml:space="preserve">Crear el archivo </w:t>
-      </w:r>
-      <w:proofErr w:type="gramStart"/>
-      <w:r>
-        <w:t>tsconfig.json</w:t>
-      </w:r>
-      <w:proofErr w:type="gramEnd"/>
-      <w:r>
-        <w:t xml:space="preserve"> con n</w:t>
-      </w:r>
-      <w:r>
-        <w:t xml:space="preserve">px tsc </w:t>
-      </w:r>
-      <w:r>
-        <w:t>--</w:t>
-      </w:r>
-      <w:r>
-        <w:t>init</w:t>
-      </w:r>
+        <w:t>Instalar TS con n</w:t>
+      </w:r>
+      <w:r>
+        <w:t xml:space="preserve">pm install typescript </w:t>
+      </w:r>
+      <w:r>
+        <w:t>-</w:t>
+      </w:r>
+      <w:r>
+        <w:t>D</w:t>
+      </w:r>
+      <w:r>
+        <w:t xml:space="preserve"> o npm install --save-dev typescript las dos opciones crean dependencias de </w:t>
+      </w:r>
+      <w:r>
+        <w:t>desarrollo</w:t>
+      </w:r>
+      <w:r>
+        <w:t xml:space="preserve"> en el </w:t>
+      </w:r>
+      <w:proofErr w:type="gramStart"/>
+      <w:r>
+        <w:t>package.json</w:t>
+      </w:r>
+      <w:proofErr w:type="gramEnd"/>
     </w:p>
     <w:p>
       <w:pPr>
@@ -282,6 +271,35 @@
         </w:numPr>
       </w:pPr>
       <w:r>
+        <w:t xml:space="preserve">Crear el archivo </w:t>
+      </w:r>
+      <w:proofErr w:type="gramStart"/>
+      <w:r>
+        <w:t>tsconfig.json</w:t>
+      </w:r>
+      <w:proofErr w:type="gramEnd"/>
+      <w:r>
+        <w:t xml:space="preserve"> con n</w:t>
+      </w:r>
+      <w:r>
+        <w:t xml:space="preserve">px tsc </w:t>
+      </w:r>
+      <w:r>
+        <w:t>--</w:t>
+      </w:r>
+      <w:r>
+        <w:t>init</w:t>
+      </w:r>
+    </w:p>
+    <w:p>
+      <w:pPr>
+        <w:pStyle w:val="Prrafodelista"/>
+        <w:numPr>
+          <w:ilvl w:val="0"/>
+          <w:numId w:val="1"/>
+        </w:numPr>
+      </w:pPr>
+      <w:r>
         <w:t xml:space="preserve">Configurar </w:t>
       </w:r>
       <w:proofErr w:type="gramStart"/>
@@ -535,7 +553,6 @@
         <w:pStyle w:val="Prrafodelista"/>
       </w:pPr>
       <w:r>
-        <w:lastRenderedPageBreak/>
         <w:t xml:space="preserve">  },</w:t>
       </w:r>
     </w:p>
@@ -5075,8 +5092,6 @@
           <w:lang w:val="en-US"/>
         </w:rPr>
       </w:pPr>
-      <w:bookmarkStart w:id="0" w:name="_GoBack"/>
-      <w:bookmarkEnd w:id="0"/>
       <w:r>
         <w:rPr>
           <w:lang w:val="en-US"/>
@@ -13440,7 +13455,134 @@
         <w:t>🚀</w:t>
       </w:r>
     </w:p>
-    <w:p/>
+    <w:p>
+      <w:r>
+        <w:br w:type="page"/>
+      </w:r>
+    </w:p>
+    <w:p>
+      <w:r>
+        <w:t>FRONTEND</w:t>
+      </w:r>
+    </w:p>
+    <w:p>
+      <w:pPr>
+        <w:pStyle w:val="Prrafodelista"/>
+        <w:numPr>
+          <w:ilvl w:val="0"/>
+          <w:numId w:val="1"/>
+        </w:numPr>
+      </w:pPr>
+      <w:r>
+        <w:t>Generar el proyecto de frontent utilizando vite</w:t>
+      </w:r>
+      <w:r>
+        <w:br/>
+      </w:r>
+      <w:r>
+        <w:t>npm create vite@latest</w:t>
+      </w:r>
+    </w:p>
+    <w:p>
+      <w:pPr>
+        <w:pStyle w:val="Prrafodelista"/>
+      </w:pPr>
+      <w:r>
+        <w:t>Nombre: turnosveterinaria</w:t>
+      </w:r>
+    </w:p>
+    <w:p>
+      <w:pPr>
+        <w:pStyle w:val="Prrafodelista"/>
+        <w:rPr>
+          <w:lang w:val="en-US"/>
+        </w:rPr>
+      </w:pPr>
+      <w:r>
+        <w:rPr>
+          <w:lang w:val="en-US"/>
+        </w:rPr>
+        <w:t>Select a framework: React</w:t>
+      </w:r>
+    </w:p>
+    <w:p>
+      <w:pPr>
+        <w:pStyle w:val="Prrafodelista"/>
+        <w:rPr>
+          <w:lang w:val="en-US"/>
+        </w:rPr>
+      </w:pPr>
+      <w:r>
+        <w:rPr>
+          <w:lang w:val="en-US"/>
+        </w:rPr>
+        <w:t>Select a variant: JavaScript</w:t>
+      </w:r>
+      <w:bookmarkStart w:id="0" w:name="_GoBack"/>
+      <w:bookmarkEnd w:id="0"/>
+    </w:p>
+    <w:p>
+      <w:pPr>
+        <w:pStyle w:val="Prrafodelista"/>
+        <w:rPr>
+          <w:lang w:val="en-US"/>
+        </w:rPr>
+      </w:pPr>
+    </w:p>
+    <w:p>
+      <w:pPr>
+        <w:pStyle w:val="Prrafodelista"/>
+        <w:rPr>
+          <w:lang w:val="en-US"/>
+        </w:rPr>
+      </w:pPr>
+      <w:r>
+        <w:rPr>
+          <w:lang w:val="en-US"/>
+        </w:rPr>
+        <w:t>Now run:</w:t>
+      </w:r>
+    </w:p>
+    <w:p>
+      <w:pPr>
+        <w:pStyle w:val="Prrafodelista"/>
+        <w:rPr>
+          <w:lang w:val="en-US"/>
+        </w:rPr>
+      </w:pPr>
+      <w:r>
+        <w:rPr>
+          <w:lang w:val="en-US"/>
+        </w:rPr>
+        <w:t>Cd vite-project</w:t>
+      </w:r>
+    </w:p>
+    <w:p>
+      <w:pPr>
+        <w:pStyle w:val="Prrafodelista"/>
+        <w:rPr>
+          <w:lang w:val="en-US"/>
+        </w:rPr>
+      </w:pPr>
+      <w:r>
+        <w:rPr>
+          <w:lang w:val="en-US"/>
+        </w:rPr>
+        <w:t>Npm run dev</w:t>
+      </w:r>
+    </w:p>
+    <w:p>
+      <w:pPr>
+        <w:pStyle w:val="Prrafodelista"/>
+        <w:numPr>
+          <w:ilvl w:val="0"/>
+          <w:numId w:val="1"/>
+        </w:numPr>
+        <w:rPr>
+          <w:lang w:val="en-US"/>
+        </w:rPr>
+      </w:pPr>
+    </w:p>
     <w:sectPr>
       <w:pgSz w:w="11906" w:h="16838"/>
       <w:pgMar w:top="1417" w:right="1701" w:bottom="1417" w:left="1701" w:header="708" w:footer="708" w:gutter="0"/>
@@ -15668,7 +15810,7 @@
   <w:abstractNum w:abstractNumId="16" w15:restartNumberingAfterBreak="0">
     <w:nsid w:val="4B49620A"/>
     <w:multiLevelType w:val="multilevel"/>
-    <w:tmpl w:val="C322A44C"/>
+    <w:tmpl w:val="DA14B838"/>
     <w:lvl w:ilvl="0">
       <w:start w:val="1"/>
       <w:numFmt w:val="bullet"/>
@@ -15685,20 +15827,16 @@
         <w:sz w:val="20"/>
       </w:rPr>
     </w:lvl>
-    <w:lvl w:ilvl="1" w:tentative="1">
-      <w:start w:val="1"/>
-      <w:numFmt w:val="bullet"/>
-      <w:lvlText w:val=""/>
-      <w:lvlJc w:val="left"/>
-      <w:pPr>
-        <w:tabs>
-          <w:tab w:val="num" w:pos="1440"/>
-        </w:tabs>
+    <w:lvl w:ilvl="1">
+      <w:start w:val="1"/>
+      <w:numFmt w:val="decimal"/>
+      <w:lvlText w:val="%2."/>
+      <w:lvlJc w:val="left"/>
+      <w:pPr>
         <w:ind w:left="1440" w:hanging="360"/>
       </w:pPr>
       <w:rPr>
-        <w:rFonts w:ascii="Symbol" w:hAnsi="Symbol" w:hint="default"/>
-        <w:sz w:val="20"/>
+        <w:rFonts w:hint="default"/>
       </w:rPr>
     </w:lvl>
     <w:lvl w:ilvl="2" w:tentative="1">

</xml_diff>

<commit_message>
Project3 - Frontend: Creamos las vistas Home.jsx y Appointments.jsx
</commit_message>
<xml_diff>
--- a/M3/Project3/Extras/CRUD Typescript.docx
+++ b/M3/Project3/Extras/CRUD Typescript.docx
@@ -13518,58 +13518,6 @@
         </w:rPr>
         <w:t>Select a variant: JavaScript</w:t>
       </w:r>
-      <w:bookmarkStart w:id="0" w:name="_GoBack"/>
-      <w:bookmarkEnd w:id="0"/>
-    </w:p>
-    <w:p>
-      <w:pPr>
-        <w:pStyle w:val="Prrafodelista"/>
-        <w:rPr>
-          <w:lang w:val="en-US"/>
-        </w:rPr>
-      </w:pPr>
-    </w:p>
-    <w:p>
-      <w:pPr>
-        <w:pStyle w:val="Prrafodelista"/>
-        <w:rPr>
-          <w:lang w:val="en-US"/>
-        </w:rPr>
-      </w:pPr>
-      <w:r>
-        <w:rPr>
-          <w:lang w:val="en-US"/>
-        </w:rPr>
-        <w:t>Now run:</w:t>
-      </w:r>
-    </w:p>
-    <w:p>
-      <w:pPr>
-        <w:pStyle w:val="Prrafodelista"/>
-        <w:rPr>
-          <w:lang w:val="en-US"/>
-        </w:rPr>
-      </w:pPr>
-      <w:r>
-        <w:rPr>
-          <w:lang w:val="en-US"/>
-        </w:rPr>
-        <w:t>Cd vite-project</w:t>
-      </w:r>
-    </w:p>
-    <w:p>
-      <w:pPr>
-        <w:pStyle w:val="Prrafodelista"/>
-        <w:rPr>
-          <w:lang w:val="en-US"/>
-        </w:rPr>
-      </w:pPr>
-      <w:r>
-        <w:rPr>
-          <w:lang w:val="en-US"/>
-        </w:rPr>
-        <w:t>Npm run dev</w:t>
-      </w:r>
     </w:p>
     <w:p>
       <w:pPr>
@@ -13578,10 +13526,309 @@
           <w:ilvl w:val="0"/>
           <w:numId w:val="1"/>
         </w:numPr>
-        <w:rPr>
-          <w:lang w:val="en-US"/>
-        </w:rPr>
-      </w:pPr>
+      </w:pPr>
+      <w:r>
+        <w:t>Reorganizar las carpetas para que quede la estructura que yo quiero</w:t>
+      </w:r>
+    </w:p>
+    <w:p>
+      <w:pPr>
+        <w:pStyle w:val="Prrafodelista"/>
+        <w:numPr>
+          <w:ilvl w:val="0"/>
+          <w:numId w:val="1"/>
+        </w:numPr>
+      </w:pPr>
+      <w:r>
+        <w:t>Ejecutar</w:t>
+      </w:r>
+    </w:p>
+    <w:p>
+      <w:pPr>
+        <w:pStyle w:val="Prrafodelista"/>
+      </w:pPr>
+      <w:r>
+        <w:t>npm install</w:t>
+      </w:r>
+    </w:p>
+    <w:p>
+      <w:pPr>
+        <w:pStyle w:val="Prrafodelista"/>
+        <w:numPr>
+          <w:ilvl w:val="0"/>
+          <w:numId w:val="1"/>
+        </w:numPr>
+      </w:pPr>
+      <w:r>
+        <w:t>Ejecutar</w:t>
+      </w:r>
+    </w:p>
+    <w:p>
+      <w:pPr>
+        <w:pStyle w:val="Prrafodelista"/>
+      </w:pPr>
+      <w:r>
+        <w:t>npm run dev</w:t>
+      </w:r>
+    </w:p>
+    <w:p>
+      <w:pPr>
+        <w:pStyle w:val="Prrafodelista"/>
+        <w:numPr>
+          <w:ilvl w:val="0"/>
+          <w:numId w:val="1"/>
+        </w:numPr>
+      </w:pPr>
+      <w:r>
+        <w:t>Abrir app.jsx y eliminar todo lo que no vamos a necesitar en nuestra página principal</w:t>
+      </w:r>
+    </w:p>
+    <w:p>
+      <w:pPr>
+        <w:pStyle w:val="Prrafodelista"/>
+        <w:numPr>
+          <w:ilvl w:val="0"/>
+          <w:numId w:val="1"/>
+        </w:numPr>
+      </w:pPr>
+      <w:r>
+        <w:t>Abrir main.jsx y eliminar el import del archivo index.css</w:t>
+      </w:r>
+    </w:p>
+    <w:p>
+      <w:pPr>
+        <w:pStyle w:val="Prrafodelista"/>
+        <w:numPr>
+          <w:ilvl w:val="0"/>
+          <w:numId w:val="1"/>
+        </w:numPr>
+      </w:pPr>
+      <w:r>
+        <w:t>Crear dos carpetas muy importantes</w:t>
+      </w:r>
+      <w:r>
+        <w:t>, ambas van a tener componentes</w:t>
+      </w:r>
+      <w:r>
+        <w:br/>
+        <w:t>views</w:t>
+      </w:r>
+      <w:r>
+        <w:t>: componentes más grandes que representan las distintas vistas de a aplicación</w:t>
+      </w:r>
+      <w:r>
+        <w:br/>
+        <w:t>components</w:t>
+      </w:r>
+    </w:p>
+    <w:p>
+      <w:pPr>
+        <w:pStyle w:val="Prrafodelista"/>
+        <w:numPr>
+          <w:ilvl w:val="0"/>
+          <w:numId w:val="1"/>
+        </w:numPr>
+      </w:pPr>
+      <w:r>
+        <w:t xml:space="preserve">Crear </w:t>
+      </w:r>
+      <w:r>
+        <w:t>la vista</w:t>
+      </w:r>
+      <w:r>
+        <w:t xml:space="preserve"> Home.jsx en la carpeta views</w:t>
+      </w:r>
+    </w:p>
+    <w:p>
+      <w:pPr>
+        <w:pStyle w:val="Prrafodelista"/>
+        <w:numPr>
+          <w:ilvl w:val="0"/>
+          <w:numId w:val="1"/>
+        </w:numPr>
+      </w:pPr>
+      <w:r>
+        <w:t>Crear la vista Appointments.jsx</w:t>
+      </w:r>
+    </w:p>
+    <w:p>
+      <w:pPr>
+        <w:pStyle w:val="Prrafodelista"/>
+        <w:numPr>
+          <w:ilvl w:val="0"/>
+          <w:numId w:val="1"/>
+        </w:numPr>
+      </w:pPr>
+      <w:r>
+        <w:t>Agregamos ambas vistas a App.jsx</w:t>
+      </w:r>
+      <w:r>
+        <w:br/>
+      </w:r>
+      <w:r>
+        <w:t>function App() {</w:t>
+      </w:r>
+    </w:p>
+    <w:p>
+      <w:pPr>
+        <w:ind w:left="372" w:firstLine="336"/>
+        <w:rPr>
+          <w:lang w:val="en-US"/>
+        </w:rPr>
+      </w:pPr>
+      <w:r>
+        <w:t>r</w:t>
+      </w:r>
+      <w:r>
+        <w:rPr>
+          <w:lang w:val="en-US"/>
+        </w:rPr>
+        <w:t>eturn (</w:t>
+      </w:r>
+    </w:p>
+    <w:p>
+      <w:pPr>
+        <w:pStyle w:val="Prrafodelista"/>
+        <w:rPr>
+          <w:lang w:val="en-US"/>
+        </w:rPr>
+      </w:pPr>
+      <w:r>
+        <w:rPr>
+          <w:lang w:val="en-US"/>
+        </w:rPr>
+        <w:t>    &lt;&gt;</w:t>
+      </w:r>
+    </w:p>
+    <w:p>
+      <w:pPr>
+        <w:pStyle w:val="Prrafodelista"/>
+        <w:rPr>
+          <w:lang w:val="en-US"/>
+        </w:rPr>
+      </w:pPr>
+      <w:r>
+        <w:rPr>
+          <w:lang w:val="en-US"/>
+        </w:rPr>
+        <w:t xml:space="preserve"> </w:t>
+      </w:r>
+      <w:r>
+        <w:rPr>
+          <w:lang w:val="en-US"/>
+        </w:rPr>
+        <w:t xml:space="preserve">     &lt;Home /&gt;</w:t>
+      </w:r>
+    </w:p>
+    <w:p>
+      <w:pPr>
+        <w:pStyle w:val="Prrafodelista"/>
+        <w:rPr>
+          <w:lang w:val="en-US"/>
+        </w:rPr>
+      </w:pPr>
+      <w:r>
+        <w:rPr>
+          <w:lang w:val="en-US"/>
+        </w:rPr>
+        <w:t>      &lt;Appointments /&gt;</w:t>
+      </w:r>
+    </w:p>
+    <w:p>
+      <w:pPr>
+        <w:pStyle w:val="Prrafodelista"/>
+        <w:rPr>
+          <w:lang w:val="en-US"/>
+        </w:rPr>
+      </w:pPr>
+      <w:r>
+        <w:rPr>
+          <w:lang w:val="en-US"/>
+        </w:rPr>
+        <w:t>    &lt;/&gt;</w:t>
+      </w:r>
+    </w:p>
+    <w:p>
+      <w:pPr>
+        <w:pStyle w:val="Prrafodelista"/>
+        <w:rPr>
+          <w:lang w:val="en-US"/>
+        </w:rPr>
+      </w:pPr>
+      <w:r>
+        <w:rPr>
+          <w:lang w:val="en-US"/>
+        </w:rPr>
+        <w:t>  );</w:t>
+      </w:r>
+    </w:p>
+    <w:p>
+      <w:pPr>
+        <w:pStyle w:val="Prrafodelista"/>
+        <w:rPr>
+          <w:lang w:val="en-US"/>
+        </w:rPr>
+      </w:pPr>
+      <w:r>
+        <w:rPr>
+          <w:lang w:val="en-US"/>
+        </w:rPr>
+        <w:t>}</w:t>
+      </w:r>
+    </w:p>
+    <w:p>
+      <w:pPr>
+        <w:pStyle w:val="Prrafodelista"/>
+        <w:rPr>
+          <w:lang w:val="en-US"/>
+        </w:rPr>
+      </w:pPr>
+    </w:p>
+    <w:p>
+      <w:pPr>
+        <w:pStyle w:val="Prrafodelista"/>
+        <w:rPr>
+          <w:lang w:val="en-US"/>
+        </w:rPr>
+      </w:pPr>
+      <w:proofErr w:type="gramStart"/>
+      <w:r>
+        <w:rPr>
+          <w:lang w:val="en-US"/>
+        </w:rPr>
+        <w:t>export</w:t>
+      </w:r>
+      <w:proofErr w:type="gramEnd"/>
+      <w:r>
+        <w:rPr>
+          <w:lang w:val="en-US"/>
+        </w:rPr>
+        <w:t xml:space="preserve"> default App;</w:t>
+      </w:r>
+    </w:p>
+    <w:p>
+      <w:pPr>
+        <w:pStyle w:val="Prrafodelista"/>
+        <w:numPr>
+          <w:ilvl w:val="0"/>
+          <w:numId w:val="1"/>
+        </w:numPr>
+      </w:pPr>
+      <w:r>
+        <w:t>Probar comentando cada una en App.jxs como ser ver</w:t>
+      </w:r>
+      <w:r>
+        <w:t>ía cada una de las vistas, para comentar usamos</w:t>
+      </w:r>
+      <w:r>
+        <w:br/>
+        <w:t>{/* Aquí va el comentario o lo comentado</w:t>
+      </w:r>
+      <w:bookmarkStart w:id="0" w:name="_GoBack"/>
+      <w:bookmarkEnd w:id="0"/>
+      <w:r>
+        <w:t xml:space="preserve"> */}</w:t>
+      </w:r>
     </w:p>
     <w:sectPr>
       <w:pgSz w:w="11906" w:h="16838"/>

</xml_diff>

<commit_message>
Project3 - Frontend: Creamos un componente NavBar
</commit_message>
<xml_diff>
--- a/M3/Project3/Extras/CRUD Typescript.docx
+++ b/M3/Project3/Extras/CRUD Typescript.docx
@@ -13822,13 +13822,34 @@
       </w:r>
       <w:r>
         <w:br/>
-        <w:t>{/* Aquí va el comentario o lo comentado</w:t>
+        <w:t>{/* Aquí va el comentario o lo comentado */}</w:t>
+      </w:r>
+    </w:p>
+    <w:p>
+      <w:pPr>
+        <w:pStyle w:val="Prrafodelista"/>
+        <w:numPr>
+          <w:ilvl w:val="0"/>
+          <w:numId w:val="1"/>
+        </w:numPr>
+      </w:pPr>
+      <w:r>
+        <w:t>Crear un componente NavBar.jsx en la carpeta componentes</w:t>
+      </w:r>
+    </w:p>
+    <w:p>
+      <w:pPr>
+        <w:pStyle w:val="Prrafodelista"/>
+        <w:numPr>
+          <w:ilvl w:val="0"/>
+          <w:numId w:val="1"/>
+        </w:numPr>
+      </w:pPr>
+      <w:r>
+        <w:t>Ubicar el componente NavBar dentro de la vista Home</w:t>
       </w:r>
       <w:bookmarkStart w:id="0" w:name="_GoBack"/>
       <w:bookmarkEnd w:id="0"/>
-      <w:r>
-        <w:t xml:space="preserve"> */}</w:t>
-      </w:r>
     </w:p>
     <w:sectPr>
       <w:pgSz w:w="11906" w:h="16838"/>

</xml_diff>

<commit_message>
Project3 - Frontend: Instalmos vite, aplicamos npm install, creamos los componentes y vistas necesarios
</commit_message>
<xml_diff>
--- a/M3/Project3/Extras/CRUD Typescript.docx
+++ b/M3/Project3/Extras/CRUD Typescript.docx
@@ -13630,13 +13630,7 @@
         </w:numPr>
       </w:pPr>
       <w:r>
-        <w:t xml:space="preserve">Crear </w:t>
-      </w:r>
-      <w:r>
-        <w:t>la vista</w:t>
-      </w:r>
-      <w:r>
-        <w:t xml:space="preserve"> Home.jsx en la carpeta views</w:t>
+        <w:t>Modularizar las views, separar en carpetas individuales cada uno de esto elementos para que guarde el componente y su css.</w:t>
       </w:r>
     </w:p>
     <w:p>
@@ -13648,7 +13642,19 @@
         </w:numPr>
       </w:pPr>
       <w:r>
-        <w:t>Crear la vista Appointments.jsx</w:t>
+        <w:t>Modularizar l</w:t>
+      </w:r>
+      <w:r>
+        <w:t>o</w:t>
+      </w:r>
+      <w:r>
+        <w:t xml:space="preserve">s </w:t>
+      </w:r>
+      <w:r>
+        <w:t>components</w:t>
+      </w:r>
+      <w:r>
+        <w:t>, separar en carpetas individuales cada uno de esto elementos para que guarde el componente y su css.</w:t>
       </w:r>
     </w:p>
     <w:p>
@@ -13660,150 +13666,13 @@
         </w:numPr>
       </w:pPr>
       <w:r>
-        <w:t>Agregamos ambas vistas a App.jsx</w:t>
-      </w:r>
-      <w:r>
-        <w:br/>
-      </w:r>
-      <w:r>
-        <w:t>function App() {</w:t>
-      </w:r>
-    </w:p>
-    <w:p>
-      <w:pPr>
-        <w:ind w:left="372" w:firstLine="336"/>
-        <w:rPr>
-          <w:lang w:val="en-US"/>
-        </w:rPr>
-      </w:pPr>
-      <w:r>
-        <w:t>r</w:t>
-      </w:r>
-      <w:r>
-        <w:rPr>
-          <w:lang w:val="en-US"/>
-        </w:rPr>
-        <w:t>eturn (</w:t>
-      </w:r>
-    </w:p>
-    <w:p>
-      <w:pPr>
-        <w:pStyle w:val="Prrafodelista"/>
-        <w:rPr>
-          <w:lang w:val="en-US"/>
-        </w:rPr>
-      </w:pPr>
-      <w:r>
-        <w:rPr>
-          <w:lang w:val="en-US"/>
-        </w:rPr>
-        <w:t>    &lt;&gt;</w:t>
-      </w:r>
-    </w:p>
-    <w:p>
-      <w:pPr>
-        <w:pStyle w:val="Prrafodelista"/>
-        <w:rPr>
-          <w:lang w:val="en-US"/>
-        </w:rPr>
-      </w:pPr>
-      <w:r>
-        <w:rPr>
-          <w:lang w:val="en-US"/>
-        </w:rPr>
-        <w:t xml:space="preserve"> </w:t>
-      </w:r>
-      <w:r>
-        <w:rPr>
-          <w:lang w:val="en-US"/>
-        </w:rPr>
-        <w:t xml:space="preserve">     &lt;Home /&gt;</w:t>
-      </w:r>
-    </w:p>
-    <w:p>
-      <w:pPr>
-        <w:pStyle w:val="Prrafodelista"/>
-        <w:rPr>
-          <w:lang w:val="en-US"/>
-        </w:rPr>
-      </w:pPr>
-      <w:r>
-        <w:rPr>
-          <w:lang w:val="en-US"/>
-        </w:rPr>
-        <w:t>      &lt;Appointments /&gt;</w:t>
-      </w:r>
-    </w:p>
-    <w:p>
-      <w:pPr>
-        <w:pStyle w:val="Prrafodelista"/>
-        <w:rPr>
-          <w:lang w:val="en-US"/>
-        </w:rPr>
-      </w:pPr>
-      <w:r>
-        <w:rPr>
-          <w:lang w:val="en-US"/>
-        </w:rPr>
-        <w:t>    &lt;/&gt;</w:t>
-      </w:r>
-    </w:p>
-    <w:p>
-      <w:pPr>
-        <w:pStyle w:val="Prrafodelista"/>
-        <w:rPr>
-          <w:lang w:val="en-US"/>
-        </w:rPr>
-      </w:pPr>
-      <w:r>
-        <w:rPr>
-          <w:lang w:val="en-US"/>
-        </w:rPr>
-        <w:t>  );</w:t>
-      </w:r>
-    </w:p>
-    <w:p>
-      <w:pPr>
-        <w:pStyle w:val="Prrafodelista"/>
-        <w:rPr>
-          <w:lang w:val="en-US"/>
-        </w:rPr>
-      </w:pPr>
-      <w:r>
-        <w:rPr>
-          <w:lang w:val="en-US"/>
-        </w:rPr>
-        <w:t>}</w:t>
-      </w:r>
-    </w:p>
-    <w:p>
-      <w:pPr>
-        <w:pStyle w:val="Prrafodelista"/>
-        <w:rPr>
-          <w:lang w:val="en-US"/>
-        </w:rPr>
-      </w:pPr>
-    </w:p>
-    <w:p>
-      <w:pPr>
-        <w:pStyle w:val="Prrafodelista"/>
-        <w:rPr>
-          <w:lang w:val="en-US"/>
-        </w:rPr>
-      </w:pPr>
-      <w:proofErr w:type="gramStart"/>
-      <w:r>
-        <w:rPr>
-          <w:lang w:val="en-US"/>
-        </w:rPr>
-        <w:t>export</w:t>
-      </w:r>
-      <w:proofErr w:type="gramEnd"/>
-      <w:r>
-        <w:rPr>
-          <w:lang w:val="en-US"/>
-        </w:rPr>
-        <w:t xml:space="preserve"> default App;</w:t>
+        <w:t xml:space="preserve">Crear </w:t>
+      </w:r>
+      <w:r>
+        <w:t>la vista</w:t>
+      </w:r>
+      <w:r>
+        <w:t xml:space="preserve"> Home.jsx en la carpeta views</w:t>
       </w:r>
     </w:p>
     <w:p>
@@ -13815,14 +13684,7 @@
         </w:numPr>
       </w:pPr>
       <w:r>
-        <w:t>Probar comentando cada una en App.jxs como ser ver</w:t>
-      </w:r>
-      <w:r>
-        <w:t>ía cada una de las vistas, para comentar usamos</w:t>
-      </w:r>
-      <w:r>
-        <w:br/>
-        <w:t>{/* Aquí va el comentario o lo comentado */}</w:t>
+        <w:t>Crear la vista Appointments.jsx</w:t>
       </w:r>
     </w:p>
     <w:p>
@@ -13832,9 +13694,157 @@
           <w:ilvl w:val="0"/>
           <w:numId w:val="1"/>
         </w:numPr>
-      </w:pPr>
-      <w:r>
-        <w:t>Crear un componente NavBar.jsx en la carpeta componentes</w:t>
+        <w:rPr>
+          <w:lang w:val="en-US"/>
+        </w:rPr>
+      </w:pPr>
+      <w:r>
+        <w:rPr>
+          <w:lang w:val="en-US"/>
+        </w:rPr>
+        <w:t xml:space="preserve">Agregamos </w:t>
+      </w:r>
+      <w:r>
+        <w:rPr>
+          <w:lang w:val="en-US"/>
+        </w:rPr>
+        <w:t>Home</w:t>
+      </w:r>
+      <w:r>
+        <w:rPr>
+          <w:lang w:val="en-US"/>
+        </w:rPr>
+        <w:t xml:space="preserve"> a App.jsx</w:t>
+      </w:r>
+      <w:r>
+        <w:rPr>
+          <w:lang w:val="en-US"/>
+        </w:rPr>
+        <w:br/>
+        <w:t>function App() {</w:t>
+      </w:r>
+    </w:p>
+    <w:p>
+      <w:pPr>
+        <w:ind w:left="372" w:firstLine="336"/>
+        <w:rPr>
+          <w:lang w:val="en-US"/>
+        </w:rPr>
+      </w:pPr>
+      <w:r>
+        <w:t>r</w:t>
+      </w:r>
+      <w:r>
+        <w:rPr>
+          <w:lang w:val="en-US"/>
+        </w:rPr>
+        <w:t>eturn (</w:t>
+      </w:r>
+    </w:p>
+    <w:p>
+      <w:pPr>
+        <w:pStyle w:val="Prrafodelista"/>
+        <w:rPr>
+          <w:lang w:val="en-US"/>
+        </w:rPr>
+      </w:pPr>
+      <w:r>
+        <w:rPr>
+          <w:lang w:val="en-US"/>
+        </w:rPr>
+        <w:t>    &lt;&gt;</w:t>
+      </w:r>
+    </w:p>
+    <w:p>
+      <w:pPr>
+        <w:pStyle w:val="Prrafodelista"/>
+        <w:rPr>
+          <w:lang w:val="en-US"/>
+        </w:rPr>
+      </w:pPr>
+      <w:r>
+        <w:rPr>
+          <w:lang w:val="en-US"/>
+        </w:rPr>
+        <w:t xml:space="preserve"> </w:t>
+      </w:r>
+      <w:r>
+        <w:rPr>
+          <w:lang w:val="en-US"/>
+        </w:rPr>
+        <w:t xml:space="preserve">     &lt;Home /&gt;</w:t>
+      </w:r>
+    </w:p>
+    <w:p>
+      <w:pPr>
+        <w:pStyle w:val="Prrafodelista"/>
+        <w:rPr>
+          <w:lang w:val="en-US"/>
+        </w:rPr>
+      </w:pPr>
+      <w:r>
+        <w:rPr>
+          <w:lang w:val="en-US"/>
+        </w:rPr>
+        <w:t>    &lt;/&gt;</w:t>
+      </w:r>
+    </w:p>
+    <w:p>
+      <w:pPr>
+        <w:pStyle w:val="Prrafodelista"/>
+        <w:rPr>
+          <w:lang w:val="en-US"/>
+        </w:rPr>
+      </w:pPr>
+      <w:r>
+        <w:rPr>
+          <w:lang w:val="en-US"/>
+        </w:rPr>
+        <w:t>  );</w:t>
+      </w:r>
+    </w:p>
+    <w:p>
+      <w:pPr>
+        <w:pStyle w:val="Prrafodelista"/>
+        <w:rPr>
+          <w:lang w:val="en-US"/>
+        </w:rPr>
+      </w:pPr>
+      <w:r>
+        <w:rPr>
+          <w:lang w:val="en-US"/>
+        </w:rPr>
+        <w:t>}</w:t>
+      </w:r>
+    </w:p>
+    <w:p>
+      <w:pPr>
+        <w:pStyle w:val="Prrafodelista"/>
+        <w:rPr>
+          <w:lang w:val="en-US"/>
+        </w:rPr>
+      </w:pPr>
+    </w:p>
+    <w:p>
+      <w:pPr>
+        <w:pStyle w:val="Prrafodelista"/>
+        <w:rPr>
+          <w:lang w:val="en-US"/>
+        </w:rPr>
+      </w:pPr>
+      <w:proofErr w:type="gramStart"/>
+      <w:r>
+        <w:rPr>
+          <w:lang w:val="en-US"/>
+        </w:rPr>
+        <w:t>export</w:t>
+      </w:r>
+      <w:proofErr w:type="gramEnd"/>
+      <w:r>
+        <w:rPr>
+          <w:lang w:val="en-US"/>
+        </w:rPr>
+        <w:t xml:space="preserve"> default App;</w:t>
       </w:r>
     </w:p>
     <w:p>
@@ -13846,8 +13856,93 @@
         </w:numPr>
       </w:pPr>
       <w:r>
+        <w:t>Crear un componente NavBar.jsx en la carpeta componentes</w:t>
+      </w:r>
+    </w:p>
+    <w:p>
+      <w:pPr>
+        <w:pStyle w:val="Prrafodelista"/>
+        <w:numPr>
+          <w:ilvl w:val="0"/>
+          <w:numId w:val="1"/>
+        </w:numPr>
+      </w:pPr>
+      <w:r>
         <w:t>Ubicar el componente NavBar dentro de la vista Home</w:t>
       </w:r>
+    </w:p>
+    <w:p>
+      <w:pPr>
+        <w:pStyle w:val="Prrafodelista"/>
+        <w:numPr>
+          <w:ilvl w:val="0"/>
+          <w:numId w:val="1"/>
+        </w:numPr>
+      </w:pPr>
+      <w:r>
+        <w:t>Crear los componentes necesarios para crear los componentes principales en este caso</w:t>
+      </w:r>
+      <w:r>
+        <w:br/>
+        <w:t>LogoEmpres.jsx, NavLinks.jsx</w:t>
+      </w:r>
+    </w:p>
+    <w:p>
+      <w:pPr>
+        <w:pStyle w:val="Prrafodelista"/>
+        <w:numPr>
+          <w:ilvl w:val="0"/>
+          <w:numId w:val="1"/>
+        </w:numPr>
+      </w:pPr>
+      <w:r>
+        <w:t>Agregar los componentes menores a los que los contendrán</w:t>
+      </w:r>
+    </w:p>
+    <w:p>
+      <w:pPr>
+        <w:pStyle w:val="Prrafodelista"/>
+        <w:numPr>
+          <w:ilvl w:val="0"/>
+          <w:numId w:val="1"/>
+        </w:numPr>
+      </w:pPr>
+      <w:r>
+        <w:t>Completar los componentes y las views con la información que queremos presentar</w:t>
+      </w:r>
+    </w:p>
+    <w:p>
+      <w:pPr>
+        <w:pStyle w:val="Prrafodelista"/>
+        <w:numPr>
+          <w:ilvl w:val="0"/>
+          <w:numId w:val="1"/>
+        </w:numPr>
+      </w:pPr>
+      <w:r>
+        <w:t>Normalizar los estilos con un archivo normalize, agregamos la información de este archivo a index.css</w:t>
+      </w:r>
+    </w:p>
+    <w:p>
+      <w:pPr>
+        <w:pStyle w:val="Prrafodelista"/>
+        <w:numPr>
+          <w:ilvl w:val="0"/>
+          <w:numId w:val="1"/>
+        </w:numPr>
+      </w:pPr>
+      <w:r>
+        <w:t>Agregamos css legacy en index.css para los estilos globales</w:t>
+      </w:r>
+    </w:p>
+    <w:p>
+      <w:pPr>
+        <w:pStyle w:val="Prrafodelista"/>
+        <w:numPr>
+          <w:ilvl w:val="0"/>
+          <w:numId w:val="1"/>
+        </w:numPr>
+      </w:pPr>
       <w:bookmarkStart w:id="0" w:name="_GoBack"/>
       <w:bookmarkEnd w:id="0"/>
     </w:p>

</xml_diff>

<commit_message>
Project3 - Frontend: se creó el componente Card
</commit_message>
<xml_diff>
--- a/M3/Project3/Extras/CRUD Typescript.docx
+++ b/M3/Project3/Extras/CRUD Typescript.docx
@@ -13466,6 +13466,13 @@
       </w:r>
     </w:p>
     <w:p>
+      <w:r>
+        <w:t>M3-L7</w:t>
+      </w:r>
+      <w:bookmarkStart w:id="0" w:name="_GoBack"/>
+      <w:bookmarkEnd w:id="0"/>
+    </w:p>
+    <w:p>
       <w:pPr>
         <w:pStyle w:val="Prrafodelista"/>
         <w:numPr>
@@ -13943,8 +13950,18 @@
           <w:numId w:val="1"/>
         </w:numPr>
       </w:pPr>
-      <w:bookmarkStart w:id="0" w:name="_GoBack"/>
-      <w:bookmarkEnd w:id="0"/>
+      <w:r>
+        <w:t>Agregar module.css para cada componente con los estilos específicos</w:t>
+      </w:r>
+    </w:p>
+    <w:p>
+      <w:pPr>
+        <w:pStyle w:val="Prrafodelista"/>
+        <w:numPr>
+          <w:ilvl w:val="0"/>
+          <w:numId w:val="1"/>
+        </w:numPr>
+      </w:pPr>
     </w:p>
     <w:sectPr>
       <w:pgSz w:w="11906" w:h="16838"/>

</xml_diff>

<commit_message>
Project3 - Actualización de Notas
</commit_message>
<xml_diff>
--- a/M3/Project3/Extras/CRUD Typescript.docx
+++ b/M3/Project3/Extras/CRUD Typescript.docx
@@ -3865,8 +3865,24 @@
       </w:r>
     </w:p>
     <w:p>
-      <w:r>
-        <w:t xml:space="preserve">port: 5432, </w:t>
+      <w:pPr>
+        <w:rPr>
+          <w:lang w:val="en-US"/>
+        </w:rPr>
+      </w:pPr>
+      <w:proofErr w:type="gramStart"/>
+      <w:r>
+        <w:rPr>
+          <w:lang w:val="en-US"/>
+        </w:rPr>
+        <w:t>port</w:t>
+      </w:r>
+      <w:proofErr w:type="gramEnd"/>
+      <w:r>
+        <w:rPr>
+          <w:lang w:val="en-US"/>
+        </w:rPr>
+        <w:t xml:space="preserve">: 5432, </w:t>
       </w:r>
     </w:p>
     <w:p>
@@ -13469,8 +13485,6 @@
       <w:r>
         <w:t>M3-L7</w:t>
       </w:r>
-      <w:bookmarkStart w:id="0" w:name="_GoBack"/>
-      <w:bookmarkEnd w:id="0"/>
     </w:p>
     <w:p>
       <w:pPr>
@@ -13493,8 +13507,14 @@
     <w:p>
       <w:pPr>
         <w:pStyle w:val="Prrafodelista"/>
-      </w:pPr>
-      <w:r>
+        <w:rPr>
+          <w:lang w:val="en-US"/>
+        </w:rPr>
+      </w:pPr>
+      <w:r>
+        <w:rPr>
+          <w:lang w:val="en-US"/>
+        </w:rPr>
         <w:t>Nombre: turnosveterinaria</w:t>
       </w:r>
     </w:p>
@@ -13955,6 +13975,11 @@
       </w:r>
     </w:p>
     <w:p>
+      <w:r>
+        <w:t>M3-L8</w:t>
+      </w:r>
+    </w:p>
+    <w:p>
       <w:pPr>
         <w:pStyle w:val="Prrafodelista"/>
         <w:numPr>
@@ -13962,6 +13987,23 @@
           <w:numId w:val="1"/>
         </w:numPr>
       </w:pPr>
+      <w:r>
+        <w:t>Crear los estados necesarios en los archivos correspondientes</w:t>
+      </w:r>
+    </w:p>
+    <w:p>
+      <w:pPr>
+        <w:pStyle w:val="Prrafodelista"/>
+        <w:numPr>
+          <w:ilvl w:val="0"/>
+          <w:numId w:val="1"/>
+        </w:numPr>
+      </w:pPr>
+      <w:r>
+        <w:t>Crear lo que se quiere renderizar</w:t>
+      </w:r>
+      <w:bookmarkStart w:id="0" w:name="_GoBack"/>
+      <w:bookmarkEnd w:id="0"/>
     </w:p>
     <w:sectPr>
       <w:pgSz w:w="11906" w:h="16838"/>
@@ -17984,6 +18026,7 @@
   <w:style w:type="character" w:default="1" w:styleId="Fuentedeprrafopredeter">
     <w:name w:val="Default Paragraph Font"/>
     <w:uiPriority w:val="1"/>
+    <w:semiHidden/>
     <w:unhideWhenUsed/>
   </w:style>
   <w:style w:type="table" w:default="1" w:styleId="Tablanormal">

</xml_diff>